<commit_message>
Several modified l2.docx and completed work for lab 3
</commit_message>
<xml_diff>
--- a/lab2/l2.docx
+++ b/lab2/l2.docx
@@ -70,21 +70,16 @@
     <w:p>
       <w:pPr>
         <w:pStyle w:val="af2"/>
+      </w:pPr>
+      <w:r>
+        <w:t xml:space="preserve">Детектор границ </w:t>
+      </w:r>
+      <w:r>
         <w:rPr>
           <w:lang w:val="en-US"/>
         </w:rPr>
-      </w:pPr>
-      <w:r>
-        <w:t xml:space="preserve">Детектор границ </w:t>
-      </w:r>
-      <w:r>
-        <w:rPr>
-          <w:lang w:val="en-US"/>
-        </w:rPr>
         <w:t>Canny</w:t>
       </w:r>
-      <w:bookmarkStart w:id="0" w:name="_GoBack"/>
-      <w:bookmarkEnd w:id="0"/>
     </w:p>
     <w:p>
       <w:pPr>
@@ -859,492 +854,15 @@
         <w:pStyle w:val="1-15"/>
       </w:pPr>
       <w:r>
-        <w:t>Перед применением детектора, изображение преобразуется в оттенки серого, чтобы уменьшить вычислительные затраты. Этот этап характерен для многих методов обработки изображений [2].</w:t>
-      </w:r>
-    </w:p>
-    <w:p>
-      <w:pPr>
-        <w:pStyle w:val="2"/>
-      </w:pPr>
-      <w:r>
-        <w:lastRenderedPageBreak/>
-        <w:t>«</w:t>
-      </w:r>
-      <w:r>
-        <w:t>Серый</w:t>
-      </w:r>
-      <w:r>
-        <w:t>»</w:t>
-      </w:r>
-      <w:r>
-        <w:t xml:space="preserve"> фильтр</w:t>
-      </w:r>
-    </w:p>
-    <w:p>
-      <w:pPr>
-        <w:pStyle w:val="1-15"/>
-      </w:pPr>
-      <w:r>
-        <w:t>Чтобы изображение имело только оттенки серого (от черного до белого) требуется преобразовать каждый пиксель изображения следующим образом:</w:t>
-      </w:r>
-    </w:p>
-    <w:p>
-      <w:pPr>
-        <w:pStyle w:val="1-15"/>
-        <w:rPr>
-          <w:lang w:val="en-US"/>
-        </w:rPr>
-      </w:pPr>
-      <w:r>
-        <w:rPr>
-          <w:lang w:val="en-US"/>
-        </w:rPr>
-        <w:t>AVG = (R+G+B)/3</w:t>
-      </w:r>
-      <w:r>
-        <w:rPr>
-          <w:lang w:val="en-US"/>
-        </w:rPr>
-        <w:t>,</w:t>
-      </w:r>
-    </w:p>
-    <w:p>
-      <w:pPr>
-        <w:pStyle w:val="1-15"/>
-        <w:rPr>
-          <w:lang w:val="en-US"/>
-        </w:rPr>
-      </w:pPr>
-      <w:r>
-        <w:rPr>
-          <w:lang w:val="en-US"/>
-        </w:rPr>
-        <w:t>R’ = AVG</w:t>
-      </w:r>
-      <w:r>
-        <w:rPr>
-          <w:lang w:val="en-US"/>
-        </w:rPr>
-        <w:t>,</w:t>
-      </w:r>
-    </w:p>
-    <w:p>
-      <w:pPr>
-        <w:pStyle w:val="1-15"/>
-      </w:pPr>
-      <w:r>
-        <w:rPr>
-          <w:lang w:val="en-US"/>
-        </w:rPr>
-        <w:t>G</w:t>
-      </w:r>
-      <w:r>
-        <w:t xml:space="preserve">’ = </w:t>
-      </w:r>
-      <w:r>
-        <w:rPr>
-          <w:lang w:val="en-US"/>
-        </w:rPr>
-        <w:t>AVG</w:t>
-      </w:r>
-      <w:r>
-        <w:t>,</w:t>
-      </w:r>
-    </w:p>
-    <w:p>
-      <w:pPr>
-        <w:pStyle w:val="1-15"/>
-      </w:pPr>
-      <w:r>
-        <w:rPr>
-          <w:lang w:val="en-US"/>
-        </w:rPr>
-        <w:t>B</w:t>
-      </w:r>
-      <w:r>
-        <w:t xml:space="preserve">’ = </w:t>
-      </w:r>
-      <w:r>
-        <w:rPr>
-          <w:lang w:val="en-US"/>
-        </w:rPr>
-        <w:t>AVG</w:t>
-      </w:r>
+        <w:t>Перед применением детектора, изображение преобразуется в оттенки серого, чтобы уменьшить вычислительные затраты. Этот этап характерен для многих м</w:t>
+      </w:r>
+      <w:r>
+        <w:t>етодов обработки изображений</w:t>
+      </w:r>
+      <w:bookmarkStart w:id="0" w:name="_GoBack"/>
+      <w:bookmarkEnd w:id="0"/>
       <w:r>
         <w:t>.</w:t>
-      </w:r>
-    </w:p>
-    <w:p>
-      <w:pPr>
-        <w:pStyle w:val="1-15"/>
-      </w:pPr>
-      <w:r>
-        <w:t>Где</w:t>
-      </w:r>
-      <w:r>
-        <w:t xml:space="preserve"> </w:t>
-      </w:r>
-      <w:r>
-        <w:rPr>
-          <w:lang w:val="en-US"/>
-        </w:rPr>
-        <w:t>R</w:t>
-      </w:r>
-      <w:r>
-        <w:t xml:space="preserve">, </w:t>
-      </w:r>
-      <w:r>
-        <w:rPr>
-          <w:lang w:val="en-US"/>
-        </w:rPr>
-        <w:t>G</w:t>
-      </w:r>
-      <w:r>
-        <w:t xml:space="preserve">, </w:t>
-      </w:r>
-      <w:r>
-        <w:rPr>
-          <w:lang w:val="en-US"/>
-        </w:rPr>
-        <w:t>B</w:t>
-      </w:r>
-      <w:r>
-        <w:t xml:space="preserve"> – </w:t>
-      </w:r>
-      <w:r>
-        <w:t xml:space="preserve">красный, зеленый, синий соответственно цвета модели пикселя исходного изображения, </w:t>
-      </w:r>
-      <w:r>
-        <w:rPr>
-          <w:lang w:val="en-US"/>
-        </w:rPr>
-        <w:t>R</w:t>
-      </w:r>
-      <w:r>
-        <w:t xml:space="preserve">’, </w:t>
-      </w:r>
-      <w:r>
-        <w:rPr>
-          <w:lang w:val="en-US"/>
-        </w:rPr>
-        <w:t>G</w:t>
-      </w:r>
-      <w:r>
-        <w:t xml:space="preserve">’, </w:t>
-      </w:r>
-      <w:r>
-        <w:rPr>
-          <w:lang w:val="en-US"/>
-        </w:rPr>
-        <w:t>B</w:t>
-      </w:r>
-      <w:r>
-        <w:t xml:space="preserve">’ - </w:t>
-      </w:r>
-      <w:r>
-        <w:t>красный, зеленый, синий соответственно цвета модели пикселя преобразованного изображения.</w:t>
-      </w:r>
-    </w:p>
-    <w:p>
-      <w:pPr>
-        <w:pStyle w:val="2"/>
-      </w:pPr>
-      <w:r>
-        <w:t>Фильтр «Негатив»</w:t>
-      </w:r>
-    </w:p>
-    <w:p>
-      <w:pPr>
-        <w:pStyle w:val="1-15"/>
-      </w:pPr>
-      <w:r>
-        <w:t xml:space="preserve">Чтобы изображение </w:t>
-      </w:r>
-      <w:r>
-        <w:t xml:space="preserve">стало негативным требуется каждый пиксель сделать негативным, то есть требуется инвертировать каждый пиксель. Так как максимальное значение каждого цвета в пикселе равняется 255, то достаточно вычесть из этого значения исходные цвета, то есть: </w:t>
-      </w:r>
-    </w:p>
-    <w:p>
-      <w:pPr>
-        <w:pStyle w:val="1-15"/>
-      </w:pPr>
-      <w:r>
-        <w:rPr>
-          <w:lang w:val="en-US"/>
-        </w:rPr>
-        <w:t>R</w:t>
-      </w:r>
-      <w:r>
-        <w:t xml:space="preserve">’ = </w:t>
-      </w:r>
-      <w:r>
-        <w:t xml:space="preserve">255 - </w:t>
-      </w:r>
-      <w:r>
-        <w:rPr>
-          <w:lang w:val="en-US"/>
-        </w:rPr>
-        <w:t>R</w:t>
-      </w:r>
-      <w:r>
-        <w:t>,</w:t>
-      </w:r>
-    </w:p>
-    <w:p>
-      <w:pPr>
-        <w:pStyle w:val="1-15"/>
-      </w:pPr>
-      <w:r>
-        <w:rPr>
-          <w:lang w:val="en-US"/>
-        </w:rPr>
-        <w:t>G</w:t>
-      </w:r>
-      <w:r>
-        <w:t xml:space="preserve">’ = </w:t>
-      </w:r>
-      <w:r>
-        <w:rPr>
-          <w:lang w:val="en-US"/>
-        </w:rPr>
-        <w:t>255 - G</w:t>
-      </w:r>
-      <w:r>
-        <w:t>,</w:t>
-      </w:r>
-    </w:p>
-    <w:p>
-      <w:pPr>
-        <w:pStyle w:val="1-15"/>
-      </w:pPr>
-      <w:r>
-        <w:rPr>
-          <w:lang w:val="en-US"/>
-        </w:rPr>
-        <w:t>B</w:t>
-      </w:r>
-      <w:r>
-        <w:t xml:space="preserve">’ = </w:t>
-      </w:r>
-      <w:r>
-        <w:rPr>
-          <w:lang w:val="en-US"/>
-        </w:rPr>
-        <w:t>255 - B</w:t>
-      </w:r>
-      <w:r>
-        <w:t>.</w:t>
-      </w:r>
-    </w:p>
-    <w:p>
-      <w:pPr>
-        <w:pStyle w:val="2"/>
-      </w:pPr>
-      <w:r>
-        <w:t>Регулирование яркости</w:t>
-      </w:r>
-    </w:p>
-    <w:p>
-      <w:pPr>
-        <w:pStyle w:val="1-15"/>
-      </w:pPr>
-      <w:r>
-        <w:t>Для изменения</w:t>
-      </w:r>
-      <w:r>
-        <w:t xml:space="preserve"> яркости изображения </w:t>
-      </w:r>
-      <w:r>
-        <w:t xml:space="preserve">достаточно вычисление значений каждого из каналов пикселя </w:t>
-      </w:r>
-      <w:r>
-        <w:t>по з</w:t>
-      </w:r>
-      <w:r>
-        <w:t>аданному коэффициенту яркости (</w:t>
-      </w:r>
-      <w:r>
-        <w:rPr>
-          <w:lang w:val="en-US"/>
-        </w:rPr>
-        <w:t>K</w:t>
-      </w:r>
-      <w:r>
-        <w:t>), используя следующую формулу:</w:t>
-      </w:r>
-    </w:p>
-    <w:p>
-      <w:pPr>
-        <w:pStyle w:val="1-15"/>
-        <w:rPr>
-          <w:lang w:val="en-US"/>
-        </w:rPr>
-      </w:pPr>
-      <w:r>
-        <w:rPr>
-          <w:lang w:val="en-US"/>
-        </w:rPr>
-        <w:t>R</w:t>
-      </w:r>
-      <w:r>
-        <w:rPr>
-          <w:lang w:val="en-US"/>
-        </w:rPr>
-        <w:t xml:space="preserve">’ = </w:t>
-      </w:r>
-      <w:r>
-        <w:rPr>
-          <w:lang w:val="en-US"/>
-        </w:rPr>
-        <w:t>R + K</w:t>
-      </w:r>
-      <w:r>
-        <w:rPr>
-          <w:lang w:val="en-US"/>
-        </w:rPr>
-        <w:t>,</w:t>
-      </w:r>
-    </w:p>
-    <w:p>
-      <w:pPr>
-        <w:pStyle w:val="1-15"/>
-        <w:rPr>
-          <w:lang w:val="en-US"/>
-        </w:rPr>
-      </w:pPr>
-      <w:r>
-        <w:rPr>
-          <w:lang w:val="en-US"/>
-        </w:rPr>
-        <w:t>G</w:t>
-      </w:r>
-      <w:r>
-        <w:rPr>
-          <w:lang w:val="en-US"/>
-        </w:rPr>
-        <w:t xml:space="preserve">’ = </w:t>
-      </w:r>
-      <w:r>
-        <w:rPr>
-          <w:lang w:val="en-US"/>
-        </w:rPr>
-        <w:t>G</w:t>
-      </w:r>
-      <w:r>
-        <w:rPr>
-          <w:lang w:val="en-US"/>
-        </w:rPr>
-        <w:t xml:space="preserve"> + </w:t>
-      </w:r>
-      <w:r>
-        <w:rPr>
-          <w:lang w:val="en-US"/>
-        </w:rPr>
-        <w:t>K</w:t>
-      </w:r>
-      <w:r>
-        <w:rPr>
-          <w:lang w:val="en-US"/>
-        </w:rPr>
-        <w:t>,</w:t>
-      </w:r>
-    </w:p>
-    <w:p>
-      <w:pPr>
-        <w:pStyle w:val="1-15"/>
-        <w:rPr>
-          <w:lang w:val="en-US"/>
-        </w:rPr>
-      </w:pPr>
-      <w:r>
-        <w:rPr>
-          <w:lang w:val="en-US"/>
-        </w:rPr>
-        <w:t>B</w:t>
-      </w:r>
-      <w:r>
-        <w:rPr>
-          <w:lang w:val="en-US"/>
-        </w:rPr>
-        <w:t xml:space="preserve">’ = </w:t>
-      </w:r>
-      <w:r>
-        <w:rPr>
-          <w:lang w:val="en-US"/>
-        </w:rPr>
-        <w:t>B</w:t>
-      </w:r>
-      <w:r>
-        <w:rPr>
-          <w:lang w:val="en-US"/>
-        </w:rPr>
-        <w:t xml:space="preserve"> + </w:t>
-      </w:r>
-      <w:r>
-        <w:rPr>
-          <w:lang w:val="en-US"/>
-        </w:rPr>
-        <w:t>K</w:t>
-      </w:r>
-      <w:r>
-        <w:rPr>
-          <w:lang w:val="en-US"/>
-        </w:rPr>
-        <w:t>.</w:t>
-      </w:r>
-    </w:p>
-    <w:p>
-      <w:pPr>
-        <w:pStyle w:val="1-15"/>
-      </w:pPr>
-      <w:r>
-        <w:t xml:space="preserve">Если </w:t>
-      </w:r>
-      <w:proofErr w:type="gramStart"/>
-      <w:r>
-        <w:rPr>
-          <w:lang w:val="en-US"/>
-        </w:rPr>
-        <w:t>K</w:t>
-      </w:r>
-      <w:r>
-        <w:t xml:space="preserve"> </w:t>
-      </w:r>
-      <w:r>
-        <w:t>&gt;</w:t>
-      </w:r>
-      <w:proofErr w:type="gramEnd"/>
-      <w:r>
-        <w:t xml:space="preserve"> </w:t>
-      </w:r>
-      <w:r>
-        <w:t>0</w:t>
-      </w:r>
-      <w:r>
-        <w:t xml:space="preserve">, то изображение становиться ярче, а если </w:t>
-      </w:r>
-      <w:r>
-        <w:rPr>
-          <w:lang w:val="en-US"/>
-        </w:rPr>
-        <w:t>K</w:t>
-      </w:r>
-      <w:r>
-        <w:t xml:space="preserve"> &lt; 0</w:t>
-      </w:r>
-      <w:r>
-        <w:t>, то темнее</w:t>
-      </w:r>
-    </w:p>
-    <w:p>
-      <w:pPr>
-        <w:rPr>
-          <w:rFonts w:ascii="Times New Roman" w:hAnsi="Times New Roman"/>
-          <w:sz w:val="28"/>
-        </w:rPr>
-      </w:pPr>
-      <w:r>
-        <w:br w:type="page"/>
       </w:r>
     </w:p>
     <w:p>
@@ -18121,7 +17639,7 @@
       <w:lvlText w:val="%1.%2"/>
       <w:lvlJc w:val="left"/>
       <w:pPr>
-        <w:ind w:left="3270" w:hanging="576"/>
+        <w:ind w:left="1144" w:hanging="576"/>
       </w:pPr>
       <w:rPr>
         <w:rFonts w:hint="default"/>
@@ -22039,7 +21557,7 @@
 </file>
 
 <file path=customXml/itemProps1.xml><?xml version="1.0" encoding="utf-8"?>
-<ds:datastoreItem xmlns:ds="http://schemas.openxmlformats.org/officeDocument/2006/customXml" ds:itemID="{2AF8895C-0675-413D-85D1-34D6ADE93561}">
+<ds:datastoreItem xmlns:ds="http://schemas.openxmlformats.org/officeDocument/2006/customXml" ds:itemID="{B0C4A446-CCA5-4A3D-AB5F-652B03B16279}">
   <ds:schemaRefs>
     <ds:schemaRef ds:uri="http://schemas.openxmlformats.org/officeDocument/2006/bibliography"/>
   </ds:schemaRefs>

</xml_diff>